<commit_message>
Ajout soirée 2 et 3 au menu de début
</commit_message>
<xml_diff>
--- a/Synthèse.docx
+++ b/Synthèse.docx
@@ -192,6 +192,13 @@
     </w:p>
     <w:sdt>
       <w:sdtPr>
+        <w:rPr>
+          <w:rFonts w:ascii="Segoe UI" w:eastAsiaTheme="minorHAnsi" w:hAnsi="Segoe UI" w:cs="Segoe UI"/>
+          <w:color w:val="343A40"/>
+          <w:sz w:val="24"/>
+          <w:szCs w:val="24"/>
+          <w:lang w:eastAsia="en-US"/>
+        </w:rPr>
         <w:id w:val="-1402363301"/>
         <w:docPartObj>
           <w:docPartGallery w:val="Table of Contents"/>
@@ -200,13 +207,8 @@
       </w:sdtPr>
       <w:sdtEndPr>
         <w:rPr>
-          <w:rFonts w:ascii="Segoe UI" w:eastAsiaTheme="minorHAnsi" w:hAnsi="Segoe UI" w:cs="Segoe UI"/>
           <w:b/>
           <w:bCs/>
-          <w:color w:val="343A40"/>
-          <w:sz w:val="24"/>
-          <w:szCs w:val="24"/>
-          <w:lang w:eastAsia="en-US"/>
         </w:rPr>
       </w:sdtEndPr>
       <w:sdtContent>
@@ -689,82 +691,132 @@
       <w:r>
         <w:t xml:space="preserve"> langue. Pour ce projet de jeu expressif, il s’agit de la situation et du sentiment que nous voulions faire ressentir au joueur. </w:t>
       </w:r>
+      <w:r>
+        <w:t xml:space="preserve">Le jeu </w:t>
+      </w:r>
+      <w:r>
+        <w:t>a</w:t>
+      </w:r>
+      <w:r>
+        <w:t xml:space="preserve"> évolué durant la période de conception</w:t>
+      </w:r>
+      <w:r>
+        <w:t xml:space="preserve">, mais cet objectif est resté tout le long. </w:t>
+      </w:r>
     </w:p>
     <w:p>
       <w:r>
-        <w:t xml:space="preserve">Le jeu </w:t>
-      </w:r>
-      <w:r>
-        <w:t>a</w:t>
-      </w:r>
-      <w:r>
-        <w:t xml:space="preserve"> beaucoup évolué durant la période de conception</w:t>
-      </w:r>
-      <w:r>
-        <w:t xml:space="preserve">, mais cet objectif est resté tout le long. </w:t>
+        <w:t xml:space="preserve">L’histoire se déroule dans un futur lointain. </w:t>
+      </w:r>
+      <w:r>
+        <w:t>Le</w:t>
+      </w:r>
+      <w:r>
+        <w:t xml:space="preserve"> personnage principal,</w:t>
+      </w:r>
+      <w:r>
+        <w:t xml:space="preserve"> Stol,</w:t>
+      </w:r>
+      <w:r>
+        <w:t xml:space="preserve"> veut rendre visite à sa famille sur la Lune mais s’endort dans son transporteur spatial. Il se réveille au confins du système solaire, sur Callisto. </w:t>
+      </w:r>
+      <w:r>
+        <w:t xml:space="preserve">Il ne s’est jamais rendu là-bas et la langue lui est totalement étrangère. </w:t>
+      </w:r>
+      <w:r>
+        <w:t>Il s’est fait voler son portefeuille pendant le voyage et ne peux donc pas s’acheter son ticket de retou</w:t>
+      </w:r>
+      <w:r>
+        <w:t>r</w:t>
+      </w:r>
+      <w:r>
+        <w:t>. Il n’a pas le choix, il va devoir se mêler à la population locale</w:t>
+      </w:r>
+      <w:r>
+        <w:t xml:space="preserve"> et</w:t>
+      </w:r>
+      <w:r>
+        <w:t xml:space="preserve"> gagner de l’argen</w:t>
+      </w:r>
+      <w:r>
+        <w:t>t</w:t>
+      </w:r>
+      <w:r>
+        <w:t xml:space="preserve">. </w:t>
+      </w:r>
+      <w:r>
+        <w:t>L’histoire se sépare en chapitres représentant chacun une soirée de détente après une semaine de travail. Il va peu à peu progresser</w:t>
+      </w:r>
+      <w:r>
+        <w:t xml:space="preserve">, </w:t>
+      </w:r>
+      <w:r>
+        <w:t xml:space="preserve">comprendre la langue et peut être même le secret derrière la disparition de son portefeuille. </w:t>
       </w:r>
     </w:p>
     <w:p>
       <w:r>
-        <w:t xml:space="preserve">L’histoire se déroule dans un futur lointain. </w:t>
-      </w:r>
-      <w:r>
-        <w:t>Le</w:t>
-      </w:r>
-      <w:r>
-        <w:t xml:space="preserve"> personnage principal,</w:t>
-      </w:r>
-      <w:r>
-        <w:t xml:space="preserve"> Stol,</w:t>
-      </w:r>
-      <w:r>
-        <w:t xml:space="preserve"> veut rendre visite à sa famille sur la Lune mais s’endort dans son transporteur spatial. Il se réveille au confins du système solaire, sur Callisto. </w:t>
-      </w:r>
-      <w:r>
-        <w:t xml:space="preserve">Il ne s’est jamais rendu là-bas et la langue lui est totalement étrangère. </w:t>
-      </w:r>
-      <w:r>
-        <w:t>Il s’est fait voler son portefeuille pendant le voyage et ne peux donc pas s’acheter son ticket de retou</w:t>
-      </w:r>
-      <w:r>
-        <w:t>r</w:t>
-      </w:r>
-      <w:r>
-        <w:t>. Il n’a pas le choix, il va devoir se mêler à la population locale</w:t>
-      </w:r>
-      <w:r>
-        <w:t xml:space="preserve"> et</w:t>
-      </w:r>
-      <w:r>
-        <w:t xml:space="preserve"> gagner de l’argen</w:t>
-      </w:r>
-      <w:r>
-        <w:t>t</w:t>
+        <w:t>Un des buts recherchés au travers du développement de ce jeu était de s’essayer à l’écriture narrative. Il s’agissait d’une première expérience en création de visual novel et la conception d’un scénario interacti</w:t>
+      </w:r>
+      <w:r>
+        <w:t>f</w:t>
+      </w:r>
+      <w:r>
+        <w:t xml:space="preserve"> </w:t>
+      </w:r>
+      <w:r>
+        <w:t xml:space="preserve">nous semblait être enrichissant. </w:t>
+      </w:r>
+    </w:p>
+    <w:p>
+      <w:r>
+        <w:t xml:space="preserve">Le jeu </w:t>
+      </w:r>
+      <w:r>
+        <w:t>a</w:t>
+      </w:r>
+      <w:r>
+        <w:t xml:space="preserve"> été réalisé avec Fungus pour les différents niveaux du jeu et avec l’éditeur d’interfaces de Unity pour les </w:t>
+      </w:r>
+      <w:r>
+        <w:t>menus</w:t>
       </w:r>
       <w:r>
         <w:t xml:space="preserve">. </w:t>
       </w:r>
-      <w:r>
-        <w:t>L’histoire se sépare en chapitres représentant chacun une soirée de détente après une semaine de travail. Il va peu à peu progresser</w:t>
-      </w:r>
-      <w:r>
-        <w:t xml:space="preserve">, </w:t>
-      </w:r>
-      <w:r>
-        <w:t xml:space="preserve">comprendre la langue et peut être même le secret derrière la disparition de son portefeuille. </w:t>
+    </w:p>
+    <w:p>
+      <w:pPr>
+        <w:pStyle w:val="Titre1"/>
+      </w:pPr>
+      <w:bookmarkStart w:id="2" w:name="_Toc69638151"/>
+      <w:r>
+        <w:t>Méthode de travail</w:t>
+      </w:r>
+      <w:bookmarkEnd w:id="2"/>
+    </w:p>
+    <w:p>
+      <w:r>
+        <w:t xml:space="preserve">Nous avons travaillé ensemble sur l’ensemble du projet. L’écriture et la conception des différents éléments à été réalisée de concert. Cette méthode a révélé certaines difficultés car elle demande </w:t>
+      </w:r>
+      <w:r>
+        <w:t>une communication sans faille et une bonne synchronisation</w:t>
+      </w:r>
+      <w:r>
+        <w:t xml:space="preserve">, ce qui peux être compliqué à distance et avec d’autres projets en cours. </w:t>
+      </w:r>
+    </w:p>
+    <w:p>
+      <w:r>
+        <w:t xml:space="preserve">Nous avons communiqué via une discussion privée sur Facebook. N’étant que deux, il n’était pas nécessaire de mettre en place un serveur Discord. </w:t>
+      </w:r>
+    </w:p>
+    <w:p>
+      <w:r>
+        <w:t xml:space="preserve">L’ensemble des fichiers et sources du jeu ont été stockées et synchronisées sur le site GitHub. </w:t>
       </w:r>
     </w:p>
     <w:p/>
-    <w:p>
-      <w:pPr>
-        <w:pStyle w:val="Titre1"/>
-      </w:pPr>
-      <w:bookmarkStart w:id="2" w:name="_Toc69638151"/>
-      <w:r>
-        <w:t>Méthode de travail</w:t>
-      </w:r>
-      <w:bookmarkEnd w:id="2"/>
-    </w:p>
     <w:p>
       <w:pPr>
         <w:pStyle w:val="Titre1"/>

</xml_diff>